<commit_message>
Corrections to lab6, lab6_1 parameters
</commit_message>
<xml_diff>
--- a/Intro to Ansible Automation Lab Guide - v1_1.docx
+++ b/Intro to Ansible Automation Lab Guide - v1_1.docx
@@ -197,8 +197,6 @@
       <w:r>
         <w:t>bigip-a</w:t>
       </w:r>
-      <w:bookmarkStart w:id="0" w:name="_GoBack"/>
-      <w:bookmarkEnd w:id="0"/>
     </w:p>
     <w:p>
       <w:pPr>
@@ -2835,13 +2833,7 @@
           <w:p/>
           <w:p>
             <w:r>
-              <w:t>TASK [</w:t>
-            </w:r>
-            <w:r>
-              <w:t>Delete</w:t>
-            </w:r>
-            <w:r>
-              <w:t xml:space="preserve"> node using bigip_node module] ********************************************</w:t>
+              <w:t>TASK [Delete node using bigip_node module] ********************************************</w:t>
             </w:r>
           </w:p>
           <w:p>
@@ -6890,19 +6882,7 @@
                 <w:sz w:val="18"/>
                 <w:szCs w:val="18"/>
               </w:rPr>
-              <w:t>=</w:t>
-            </w:r>
-            <w:r>
-              <w:rPr>
-                <w:rStyle w:val="o"/>
-                <w:rFonts w:ascii="Monaco" w:eastAsiaTheme="majorEastAsia" w:hAnsi="Monaco"/>
-                <w:b/>
-                <w:bCs/>
-                <w:color w:val="000000" w:themeColor="text1"/>
-                <w:sz w:val="18"/>
-                <w:szCs w:val="18"/>
-              </w:rPr>
-              <w:t xml:space="preserve"> .vault_file</w:t>
+              <w:t>= .vault_file</w:t>
             </w:r>
           </w:p>
         </w:tc>
@@ -8264,7 +8244,13 @@
               <w:ind w:left="0"/>
             </w:pPr>
             <w:r>
-              <w:t xml:space="preserve">           password: "{{ userName }}"</w:t>
+              <w:t xml:space="preserve">           </w:t>
+            </w:r>
+            <w:r>
+              <w:t>user</w:t>
+            </w:r>
+            <w:r>
+              <w:t>: "{{ userName }}"</w:t>
             </w:r>
           </w:p>
           <w:p>
@@ -8291,7 +8277,13 @@
               <w:ind w:left="0"/>
             </w:pPr>
             <w:r>
-              <w:t xml:space="preserve">           user: "{{ password }}"</w:t>
+              <w:t xml:space="preserve">           </w:t>
+            </w:r>
+            <w:r>
+              <w:t>password</w:t>
+            </w:r>
+            <w:r>
+              <w:t>: "{{ password }}"</w:t>
             </w:r>
           </w:p>
           <w:p>
@@ -8541,15 +8533,23 @@
               <w:pStyle w:val="ListParagraph"/>
             </w:pPr>
             <w:r>
-              <w:t xml:space="preserve">    node1: server1</w:t>
-            </w:r>
-          </w:p>
-          <w:p>
-            <w:pPr>
-              <w:pStyle w:val="ListParagraph"/>
-            </w:pPr>
-            <w:r>
-              <w:t xml:space="preserve">    node2: server2</w:t>
+              <w:t xml:space="preserve">    node1: S</w:t>
+            </w:r>
+            <w:r>
+              <w:t>erver1</w:t>
+            </w:r>
+          </w:p>
+          <w:p>
+            <w:pPr>
+              <w:pStyle w:val="ListParagraph"/>
+            </w:pPr>
+            <w:r>
+              <w:t xml:space="preserve">    node2: S</w:t>
+            </w:r>
+            <w:bookmarkStart w:id="0" w:name="_GoBack"/>
+            <w:bookmarkEnd w:id="0"/>
+            <w:r>
+              <w:t>erver2</w:t>
             </w:r>
           </w:p>
           <w:p>
@@ -8586,7 +8586,13 @@
               <w:pStyle w:val="ListParagraph"/>
             </w:pPr>
             <w:r>
-              <w:t xml:space="preserve">           password: "{{ userName }}"</w:t>
+              <w:t xml:space="preserve">           </w:t>
+            </w:r>
+            <w:r>
+              <w:t>user</w:t>
+            </w:r>
+            <w:r>
+              <w:t>: "{{ userName }}"</w:t>
             </w:r>
           </w:p>
           <w:p>
@@ -8610,7 +8616,13 @@
               <w:pStyle w:val="ListParagraph"/>
             </w:pPr>
             <w:r>
-              <w:t xml:space="preserve">           user: "{{ password }}"</w:t>
+              <w:t xml:space="preserve">           </w:t>
+            </w:r>
+            <w:r>
+              <w:t>password</w:t>
+            </w:r>
+            <w:r>
+              <w:t>: "{{ password }}"</w:t>
             </w:r>
           </w:p>
           <w:p>
@@ -9482,14 +9494,27 @@
     <w:r>
       <w:t xml:space="preserve"> of </w:t>
     </w:r>
-    <w:fldSimple w:instr=" NUMPAGES  \* MERGEFORMAT ">
-      <w:r>
-        <w:rPr>
-          <w:noProof/>
-        </w:rPr>
-        <w:t>20</w:t>
-      </w:r>
-    </w:fldSimple>
+    <w:r>
+      <w:fldChar w:fldCharType="begin"/>
+    </w:r>
+    <w:r>
+      <w:instrText xml:space="preserve"> NUMPAGES  \* MERGEFORMAT </w:instrText>
+    </w:r>
+    <w:r>
+      <w:fldChar w:fldCharType="separate"/>
+    </w:r>
+    <w:r>
+      <w:rPr>
+        <w:noProof/>
+      </w:rPr>
+      <w:t>20</w:t>
+    </w:r>
+    <w:r>
+      <w:rPr>
+        <w:noProof/>
+      </w:rPr>
+      <w:fldChar w:fldCharType="end"/>
+    </w:r>
     <w:r>
       <w:fldChar w:fldCharType="begin"/>
     </w:r>
@@ -9533,14 +9558,27 @@
     <w:pPr>
       <w:pStyle w:val="Header"/>
     </w:pPr>
-    <w:fldSimple w:instr=" FILENAME  \* MERGEFORMAT ">
-      <w:r>
-        <w:rPr>
-          <w:noProof/>
-        </w:rPr>
-        <w:t>Intro to Ansible Automation Lab Guide - v1_1.docx</w:t>
-      </w:r>
-    </w:fldSimple>
+    <w:r>
+      <w:fldChar w:fldCharType="begin"/>
+    </w:r>
+    <w:r>
+      <w:instrText xml:space="preserve"> FILENAME  \* MERGEFORMAT </w:instrText>
+    </w:r>
+    <w:r>
+      <w:fldChar w:fldCharType="separate"/>
+    </w:r>
+    <w:r>
+      <w:rPr>
+        <w:noProof/>
+      </w:rPr>
+      <w:t>Intro to Ansible Automation Lab Guide - v1_1.docx</w:t>
+    </w:r>
+    <w:r>
+      <w:rPr>
+        <w:noProof/>
+      </w:rPr>
+      <w:fldChar w:fldCharType="end"/>
+    </w:r>
   </w:p>
 </w:hdr>
 </file>

</xml_diff>